<commit_message>
added documentation and updated API doc
</commit_message>
<xml_diff>
--- a/UVFit API Documentation.docx
+++ b/UVFit API Documentation.docx
@@ -226,13 +226,7 @@
     </w:p>
     <w:p>
       <w:r>
-        <w:t>Example re</w:t>
-      </w:r>
-      <w:r>
-        <w:t>sponse</w:t>
-      </w:r>
-      <w:r>
-        <w:t>:</w:t>
+        <w:t>Example response:</w:t>
       </w:r>
     </w:p>
     <w:p>
@@ -505,14 +499,7 @@
           <w:sz w:val="20"/>
           <w:szCs w:val="20"/>
         </w:rPr>
-        <w:t xml:space="preserve"> </w:t>
-      </w:r>
-      <w:r>
-        <w:rPr>
-          <w:sz w:val="20"/>
-          <w:szCs w:val="20"/>
-        </w:rPr>
-        <w:t>name: “Test User”,</w:t>
+        <w:t xml:space="preserve"> name: “Test User”,</w:t>
       </w:r>
     </w:p>
     <w:p>
@@ -529,14 +516,7 @@
           <w:sz w:val="20"/>
           <w:szCs w:val="20"/>
         </w:rPr>
-        <w:t xml:space="preserve"> </w:t>
-      </w:r>
-      <w:r>
-        <w:rPr>
-          <w:sz w:val="20"/>
-          <w:szCs w:val="20"/>
-        </w:rPr>
-        <w:t>email: “test@tester.com”,</w:t>
+        <w:t xml:space="preserve"> email: “test@tester.com”,</w:t>
       </w:r>
     </w:p>
     <w:p>
@@ -553,14 +533,7 @@
           <w:sz w:val="20"/>
           <w:szCs w:val="20"/>
         </w:rPr>
-        <w:t xml:space="preserve"> </w:t>
-      </w:r>
-      <w:r>
-        <w:rPr>
-          <w:sz w:val="20"/>
-          <w:szCs w:val="20"/>
-        </w:rPr>
-        <w:t>pass: hash,</w:t>
+        <w:t xml:space="preserve"> pass: hash,</w:t>
       </w:r>
     </w:p>
     <w:p>
@@ -577,14 +550,7 @@
           <w:sz w:val="20"/>
           <w:szCs w:val="20"/>
         </w:rPr>
-        <w:t xml:space="preserve"> </w:t>
-      </w:r>
-      <w:r>
-        <w:rPr>
-          <w:sz w:val="20"/>
-          <w:szCs w:val="20"/>
-        </w:rPr>
-        <w:t>uvThresh: 10,</w:t>
+        <w:t xml:space="preserve"> uvThresh: 10,</w:t>
       </w:r>
     </w:p>
     <w:p>
@@ -601,14 +567,7 @@
           <w:sz w:val="20"/>
           <w:szCs w:val="20"/>
         </w:rPr>
-        <w:t xml:space="preserve"> </w:t>
-      </w:r>
-      <w:r>
-        <w:rPr>
-          <w:sz w:val="20"/>
-          <w:szCs w:val="20"/>
-        </w:rPr>
-        <w:t>actType: ACTIVITYTYPE</w:t>
+        <w:t xml:space="preserve"> actType: ACTIVITYTYPE</w:t>
       </w:r>
     </w:p>
     <w:p>
@@ -1207,20 +1166,508 @@
     </w:p>
     <w:p>
       <w:pPr>
+        <w:spacing w:after="0"/>
+        <w:rPr>
+          <w:sz w:val="20"/>
+          <w:szCs w:val="20"/>
+        </w:rPr>
+      </w:pPr>
+    </w:p>
+    <w:p>
+      <w:r>
+        <w:t>Endpoint: “/</w:t>
+      </w:r>
+      <w:r>
+        <w:t>user/</w:t>
+      </w:r>
+      <w:proofErr w:type="spellStart"/>
+      <w:r>
+        <w:t>DevSettings</w:t>
+      </w:r>
+      <w:proofErr w:type="spellEnd"/>
+      <w:r>
+        <w:t>”</w:t>
+      </w:r>
+    </w:p>
+    <w:p>
+      <w:r>
+        <w:t xml:space="preserve">Type: </w:t>
+      </w:r>
+      <w:r>
+        <w:t>GET</w:t>
+      </w:r>
+    </w:p>
+    <w:p>
+      <w:r>
+        <w:t xml:space="preserve">Description: </w:t>
+      </w:r>
+      <w:r>
+        <w:t>Internal use. Used to update activity type while user is in an activity. Do not use this endpoint.</w:t>
+      </w:r>
+    </w:p>
+    <w:p>
+      <w:r>
+        <w:t>Endpoint: “/</w:t>
+      </w:r>
+      <w:r>
+        <w:t>user/</w:t>
+      </w:r>
+      <w:proofErr w:type="spellStart"/>
+      <w:r>
+        <w:t>ChangeAct</w:t>
+      </w:r>
+      <w:proofErr w:type="spellEnd"/>
+      <w:r>
+        <w:t>”</w:t>
+      </w:r>
+    </w:p>
+    <w:p>
+      <w:r>
+        <w:t xml:space="preserve">Type: </w:t>
+      </w:r>
+      <w:r>
+        <w:t>GET</w:t>
+      </w:r>
+    </w:p>
+    <w:p>
+      <w:r>
+        <w:t xml:space="preserve">Description: Use this endpoint to </w:t>
+      </w:r>
+      <w:r>
+        <w:t>update the type of a given activity</w:t>
+      </w:r>
+      <w:r>
+        <w:t>.</w:t>
+      </w:r>
+    </w:p>
+    <w:p>
+      <w:r>
+        <w:t>Example request:</w:t>
+      </w:r>
+    </w:p>
+    <w:p>
+      <w:pPr>
+        <w:spacing w:after="0"/>
+        <w:rPr>
+          <w:sz w:val="20"/>
+          <w:szCs w:val="20"/>
+        </w:rPr>
+      </w:pPr>
+      <w:r>
+        <w:rPr>
+          <w:sz w:val="20"/>
+          <w:szCs w:val="20"/>
+        </w:rPr>
+        <w:t>{</w:t>
+      </w:r>
+    </w:p>
+    <w:p>
+      <w:pPr>
+        <w:spacing w:after="0"/>
+        <w:rPr>
+          <w:sz w:val="20"/>
+          <w:szCs w:val="20"/>
+        </w:rPr>
+      </w:pPr>
+      <w:r>
+        <w:rPr>
+          <w:sz w:val="20"/>
+          <w:szCs w:val="20"/>
+        </w:rPr>
+        <w:tab/>
+      </w:r>
+      <w:proofErr w:type="spellStart"/>
+      <w:r>
+        <w:rPr>
+          <w:sz w:val="20"/>
+          <w:szCs w:val="20"/>
+        </w:rPr>
+        <w:t>actType</w:t>
+      </w:r>
+      <w:proofErr w:type="spellEnd"/>
+      <w:r>
+        <w:rPr>
+          <w:sz w:val="20"/>
+          <w:szCs w:val="20"/>
+        </w:rPr>
+        <w:t>: “</w:t>
+      </w:r>
+      <w:r>
+        <w:rPr>
+          <w:sz w:val="20"/>
+          <w:szCs w:val="20"/>
+        </w:rPr>
+        <w:t>Walking</w:t>
+      </w:r>
+      <w:r>
+        <w:rPr>
+          <w:sz w:val="20"/>
+          <w:szCs w:val="20"/>
+        </w:rPr>
+        <w:t>”,</w:t>
+      </w:r>
+    </w:p>
+    <w:p>
+      <w:pPr>
+        <w:spacing w:after="0"/>
+        <w:rPr>
+          <w:sz w:val="20"/>
+          <w:szCs w:val="20"/>
+        </w:rPr>
+      </w:pPr>
+      <w:r>
+        <w:rPr>
+          <w:sz w:val="20"/>
+          <w:szCs w:val="20"/>
+        </w:rPr>
+        <w:tab/>
+      </w:r>
+      <w:r>
+        <w:rPr>
+          <w:sz w:val="20"/>
+          <w:szCs w:val="20"/>
+        </w:rPr>
+        <w:t>email</w:t>
+      </w:r>
+      <w:r>
+        <w:rPr>
+          <w:sz w:val="20"/>
+          <w:szCs w:val="20"/>
+        </w:rPr>
+        <w:t>: “</w:t>
+      </w:r>
+      <w:r>
+        <w:rPr>
+          <w:sz w:val="20"/>
+          <w:szCs w:val="20"/>
+        </w:rPr>
+        <w:t>test@test.com</w:t>
+      </w:r>
+      <w:r>
+        <w:rPr>
+          <w:sz w:val="20"/>
+          <w:szCs w:val="20"/>
+        </w:rPr>
+        <w:t>”,</w:t>
+      </w:r>
+    </w:p>
+    <w:p>
+      <w:pPr>
+        <w:spacing w:after="0"/>
+        <w:rPr>
+          <w:sz w:val="20"/>
+          <w:szCs w:val="20"/>
+        </w:rPr>
+      </w:pPr>
+      <w:r>
+        <w:rPr>
+          <w:sz w:val="20"/>
+          <w:szCs w:val="20"/>
+        </w:rPr>
+        <w:tab/>
+      </w:r>
+      <w:proofErr w:type="spellStart"/>
+      <w:r>
+        <w:rPr>
+          <w:sz w:val="20"/>
+          <w:szCs w:val="20"/>
+        </w:rPr>
+        <w:t>eventID</w:t>
+      </w:r>
+      <w:proofErr w:type="spellEnd"/>
+      <w:r>
+        <w:rPr>
+          <w:sz w:val="20"/>
+          <w:szCs w:val="20"/>
+        </w:rPr>
+        <w:t xml:space="preserve">: </w:t>
+      </w:r>
+      <w:r>
+        <w:rPr>
+          <w:sz w:val="20"/>
+          <w:szCs w:val="20"/>
+        </w:rPr>
+        <w:t>EVENTID</w:t>
+      </w:r>
+    </w:p>
+    <w:p>
+      <w:pPr>
+        <w:spacing w:after="0"/>
+        <w:rPr>
+          <w:sz w:val="20"/>
+          <w:szCs w:val="20"/>
+        </w:rPr>
+      </w:pPr>
+      <w:r>
+        <w:rPr>
+          <w:sz w:val="20"/>
+          <w:szCs w:val="20"/>
+        </w:rPr>
+        <w:t>}</w:t>
+      </w:r>
+    </w:p>
+    <w:p>
+      <w:pPr>
+        <w:rPr>
+          <w:sz w:val="20"/>
+          <w:szCs w:val="20"/>
+        </w:rPr>
+      </w:pPr>
+      <w:r>
+        <w:rPr>
+          <w:sz w:val="20"/>
+          <w:szCs w:val="20"/>
+        </w:rPr>
+        <w:br w:type="page"/>
+      </w:r>
+    </w:p>
+    <w:p>
+      <w:pPr>
+        <w:spacing w:after="0"/>
         <w:rPr>
           <w:szCs w:val="24"/>
         </w:rPr>
       </w:pPr>
-    </w:p>
-    <w:p>
-      <w:pPr>
-        <w:rPr>
-          <w:sz w:val="20"/>
-          <w:szCs w:val="20"/>
-        </w:rPr>
-      </w:pPr>
-      <w:bookmarkStart w:id="0" w:name="_GoBack"/>
-      <w:bookmarkEnd w:id="0"/>
+      <w:r>
+        <w:rPr>
+          <w:szCs w:val="24"/>
+        </w:rPr>
+        <w:lastRenderedPageBreak/>
+        <w:t xml:space="preserve">Example Response: </w:t>
+      </w:r>
+    </w:p>
+    <w:p>
+      <w:pPr>
+        <w:spacing w:after="0"/>
+        <w:rPr>
+          <w:sz w:val="20"/>
+          <w:szCs w:val="20"/>
+        </w:rPr>
+      </w:pPr>
+      <w:r>
+        <w:rPr>
+          <w:sz w:val="20"/>
+          <w:szCs w:val="20"/>
+        </w:rPr>
+        <w:t>{</w:t>
+      </w:r>
+    </w:p>
+    <w:p>
+      <w:pPr>
+        <w:spacing w:after="0"/>
+        <w:ind w:firstLine="720"/>
+        <w:rPr>
+          <w:sz w:val="20"/>
+          <w:szCs w:val="20"/>
+        </w:rPr>
+      </w:pPr>
+      <w:r>
+        <w:rPr>
+          <w:sz w:val="20"/>
+          <w:szCs w:val="20"/>
+        </w:rPr>
+        <w:t>person: {</w:t>
+      </w:r>
+    </w:p>
+    <w:p>
+      <w:pPr>
+        <w:spacing w:after="0"/>
+        <w:ind w:left="1440"/>
+        <w:rPr>
+          <w:sz w:val="20"/>
+          <w:szCs w:val="20"/>
+        </w:rPr>
+      </w:pPr>
+      <w:r>
+        <w:rPr>
+          <w:sz w:val="20"/>
+          <w:szCs w:val="20"/>
+        </w:rPr>
+        <w:t xml:space="preserve">     name: “Test User”,</w:t>
+      </w:r>
+    </w:p>
+    <w:p>
+      <w:pPr>
+        <w:spacing w:after="0"/>
+        <w:ind w:left="1440"/>
+        <w:rPr>
+          <w:sz w:val="20"/>
+          <w:szCs w:val="20"/>
+        </w:rPr>
+      </w:pPr>
+      <w:r>
+        <w:rPr>
+          <w:sz w:val="20"/>
+          <w:szCs w:val="20"/>
+        </w:rPr>
+        <w:t xml:space="preserve">     email: “test@tester.com”,</w:t>
+      </w:r>
+    </w:p>
+    <w:p>
+      <w:pPr>
+        <w:spacing w:after="0"/>
+        <w:ind w:left="1440"/>
+        <w:rPr>
+          <w:sz w:val="20"/>
+          <w:szCs w:val="20"/>
+        </w:rPr>
+      </w:pPr>
+      <w:r>
+        <w:rPr>
+          <w:sz w:val="20"/>
+          <w:szCs w:val="20"/>
+        </w:rPr>
+        <w:t xml:space="preserve">     pass: hash,</w:t>
+      </w:r>
+    </w:p>
+    <w:p>
+      <w:pPr>
+        <w:spacing w:after="0"/>
+        <w:ind w:left="1440"/>
+        <w:rPr>
+          <w:sz w:val="20"/>
+          <w:szCs w:val="20"/>
+        </w:rPr>
+      </w:pPr>
+      <w:r>
+        <w:rPr>
+          <w:sz w:val="20"/>
+          <w:szCs w:val="20"/>
+        </w:rPr>
+        <w:t xml:space="preserve">     </w:t>
+      </w:r>
+      <w:proofErr w:type="spellStart"/>
+      <w:r>
+        <w:rPr>
+          <w:sz w:val="20"/>
+          <w:szCs w:val="20"/>
+        </w:rPr>
+        <w:t>uvThresh</w:t>
+      </w:r>
+      <w:proofErr w:type="spellEnd"/>
+      <w:r>
+        <w:rPr>
+          <w:sz w:val="20"/>
+          <w:szCs w:val="20"/>
+        </w:rPr>
+        <w:t>: 10,</w:t>
+      </w:r>
+    </w:p>
+    <w:p>
+      <w:pPr>
+        <w:spacing w:after="0"/>
+        <w:ind w:left="1440"/>
+        <w:rPr>
+          <w:sz w:val="20"/>
+          <w:szCs w:val="20"/>
+        </w:rPr>
+      </w:pPr>
+      <w:r>
+        <w:rPr>
+          <w:sz w:val="20"/>
+          <w:szCs w:val="20"/>
+        </w:rPr>
+        <w:t xml:space="preserve">     </w:t>
+      </w:r>
+      <w:proofErr w:type="spellStart"/>
+      <w:r>
+        <w:rPr>
+          <w:sz w:val="20"/>
+          <w:szCs w:val="20"/>
+        </w:rPr>
+        <w:t>actType</w:t>
+      </w:r>
+      <w:proofErr w:type="spellEnd"/>
+      <w:r>
+        <w:rPr>
+          <w:sz w:val="20"/>
+          <w:szCs w:val="20"/>
+        </w:rPr>
+        <w:t>: ACTIVITYTYPE</w:t>
+      </w:r>
+    </w:p>
+    <w:p>
+      <w:pPr>
+        <w:spacing w:after="0"/>
+        <w:ind w:left="1440"/>
+        <w:rPr>
+          <w:sz w:val="20"/>
+          <w:szCs w:val="20"/>
+        </w:rPr>
+      </w:pPr>
+      <w:r>
+        <w:rPr>
+          <w:sz w:val="20"/>
+          <w:szCs w:val="20"/>
+        </w:rPr>
+        <w:t>},</w:t>
+      </w:r>
+    </w:p>
+    <w:p>
+      <w:pPr>
+        <w:spacing w:after="0"/>
+        <w:ind w:firstLine="720"/>
+        <w:rPr>
+          <w:sz w:val="20"/>
+          <w:szCs w:val="20"/>
+        </w:rPr>
+      </w:pPr>
+      <w:r>
+        <w:rPr>
+          <w:sz w:val="20"/>
+          <w:szCs w:val="20"/>
+        </w:rPr>
+        <w:t>auth: token</w:t>
+      </w:r>
+    </w:p>
+    <w:p>
+      <w:pPr>
+        <w:spacing w:after="0"/>
+        <w:rPr>
+          <w:sz w:val="20"/>
+          <w:szCs w:val="20"/>
+        </w:rPr>
+      </w:pPr>
+      <w:r>
+        <w:rPr>
+          <w:sz w:val="20"/>
+          <w:szCs w:val="20"/>
+        </w:rPr>
+        <w:t>}</w:t>
+      </w:r>
+    </w:p>
+    <w:p>
+      <w:pPr>
+        <w:spacing w:after="0"/>
+        <w:rPr>
+          <w:sz w:val="20"/>
+          <w:szCs w:val="20"/>
+        </w:rPr>
+      </w:pPr>
+    </w:p>
+    <w:p>
+      <w:r>
+        <w:t>Endpoint: “/user/</w:t>
+      </w:r>
+      <w:r>
+        <w:t>confirmation</w:t>
+      </w:r>
+      <w:r>
+        <w:t>”</w:t>
+      </w:r>
+    </w:p>
+    <w:p>
+      <w:r>
+        <w:t>Type: GET</w:t>
+      </w:r>
+    </w:p>
+    <w:p>
+      <w:r>
+        <w:t xml:space="preserve">Description: </w:t>
+      </w:r>
+      <w:r>
+        <w:t>Internal use. Used to verify an email address of a newly registered user. Do not use this endpoint.</w:t>
+      </w:r>
     </w:p>
     <w:p>
       <w:pPr>
@@ -1377,30 +1824,142 @@
           <w:szCs w:val="20"/>
         </w:rPr>
       </w:pPr>
-      <w:bookmarkStart w:id="1" w:name="_gjdgxs" w:colFirst="0" w:colLast="0"/>
+      <w:bookmarkStart w:id="0" w:name="_gjdgxs" w:colFirst="0" w:colLast="0"/>
+      <w:bookmarkEnd w:id="0"/>
+      <w:r>
+        <w:rPr>
+          <w:sz w:val="20"/>
+          <w:szCs w:val="20"/>
+        </w:rPr>
+        <w:t>}</w:t>
+      </w:r>
+    </w:p>
+    <w:p>
+      <w:pPr>
+        <w:spacing w:after="0"/>
+        <w:rPr>
+          <w:szCs w:val="24"/>
+        </w:rPr>
+      </w:pPr>
+      <w:r>
+        <w:rPr>
+          <w:szCs w:val="24"/>
+        </w:rPr>
+        <w:t>Example Response: “Event Added!”</w:t>
+      </w:r>
+    </w:p>
+    <w:p>
+      <w:pPr>
+        <w:rPr>
+          <w:szCs w:val="24"/>
+        </w:rPr>
+      </w:pPr>
+    </w:p>
+    <w:p>
+      <w:r>
+        <w:t>Endpoint: “/event/</w:t>
+      </w:r>
+      <w:r>
+        <w:t>ping</w:t>
+      </w:r>
+      <w:r>
+        <w:t>”</w:t>
+      </w:r>
+    </w:p>
+    <w:p>
+      <w:r>
+        <w:t xml:space="preserve">Type: </w:t>
+      </w:r>
+      <w:r>
+        <w:t>GET</w:t>
+      </w:r>
+    </w:p>
+    <w:p>
+      <w:r>
+        <w:t xml:space="preserve">Description: </w:t>
+      </w:r>
+      <w:r>
+        <w:t>Internal use only. Used to debug connection with Photon device.</w:t>
+      </w:r>
+    </w:p>
+    <w:p>
+      <w:pPr>
+        <w:spacing w:after="0"/>
+        <w:rPr>
+          <w:szCs w:val="24"/>
+        </w:rPr>
+      </w:pPr>
+      <w:r>
+        <w:rPr>
+          <w:szCs w:val="24"/>
+        </w:rPr>
+        <w:t>Example Response: “</w:t>
+      </w:r>
+      <w:r>
+        <w:rPr>
+          <w:szCs w:val="24"/>
+        </w:rPr>
+        <w:t>ACK”</w:t>
+      </w:r>
+    </w:p>
+    <w:p>
+      <w:pPr>
+        <w:rPr>
+          <w:szCs w:val="24"/>
+        </w:rPr>
+      </w:pPr>
+      <w:r>
+        <w:rPr>
+          <w:szCs w:val="24"/>
+        </w:rPr>
+        <w:br w:type="page"/>
+      </w:r>
+    </w:p>
+    <w:p>
+      <w:pPr>
+        <w:pStyle w:val="Heading2"/>
+        <w:spacing w:after="240"/>
+      </w:pPr>
+      <w:bookmarkStart w:id="1" w:name="_GoBack"/>
       <w:bookmarkEnd w:id="1"/>
       <w:r>
-        <w:rPr>
-          <w:sz w:val="20"/>
-          <w:szCs w:val="20"/>
-        </w:rPr>
-        <w:t>}</w:t>
-      </w:r>
-    </w:p>
-    <w:p>
-      <w:pPr>
-        <w:spacing w:after="0"/>
+        <w:lastRenderedPageBreak/>
+        <w:t>Miscellaneous</w:t>
+      </w:r>
+    </w:p>
+    <w:p>
+      <w:r>
+        <w:t>Endpoint: “/</w:t>
+      </w:r>
+      <w:r>
+        <w:t>user/users</w:t>
+      </w:r>
+      <w:r>
+        <w:t>”</w:t>
+      </w:r>
+    </w:p>
+    <w:p>
+      <w:r>
+        <w:t xml:space="preserve">Type: </w:t>
+      </w:r>
+      <w:r>
+        <w:t>GET</w:t>
+      </w:r>
+    </w:p>
+    <w:p>
+      <w:pPr>
         <w:rPr>
           <w:szCs w:val="24"/>
         </w:rPr>
       </w:pPr>
       <w:r>
-        <w:rPr>
-          <w:szCs w:val="24"/>
-        </w:rPr>
-        <w:t>Example Response: “Event Added!”</w:t>
-      </w:r>
-    </w:p>
+        <w:t xml:space="preserve">Description: </w:t>
+      </w:r>
+      <w:r>
+        <w:t>This endpoint returns the entire database of users. Include auth token in header.</w:t>
+      </w:r>
+    </w:p>
+    <w:p/>
     <w:sectPr>
       <w:pgSz w:w="12240" w:h="15840"/>
       <w:pgMar w:top="1440" w:right="1440" w:bottom="1440" w:left="1440" w:header="720" w:footer="720" w:gutter="0"/>

</xml_diff>